<commit_message>
Correction started for UE03
</commit_message>
<xml_diff>
--- a/FH/Tutorium/UE02/Korrektur_Deutz.docx
+++ b/FH/Tutorium/UE02/Korrektur_Deutz.docx
@@ -110,6 +110,15 @@
         </w:rPr>
         <w:t xml:space="preserve"> </w:t>
       </w:r>
+      <w:r>
+        <w:rPr>
+          <w:rFonts w:ascii="Arial" w:hAnsi="Arial" w:cs="Arial"/>
+          <w:b/>
+          <w:sz w:val="28"/>
+          <w:szCs w:val="28"/>
+        </w:rPr>
+        <w:t>47</w:t>
+      </w:r>
     </w:p>
     <w:p>
       <w:pPr>
@@ -193,6 +202,21 @@
           <w:szCs w:val="24"/>
         </w:rPr>
         <w:tab/>
+      </w:r>
+      <w:r>
+        <w:rPr>
+          <w:rFonts w:ascii="Arial" w:hAnsi="Arial" w:cs="Arial"/>
+          <w:sz w:val="24"/>
+          <w:szCs w:val="24"/>
+        </w:rPr>
+        <w:tab/>
+      </w:r>
+      <w:r>
+        <w:rPr>
+          <w:rFonts w:ascii="Arial" w:hAnsi="Arial" w:cs="Arial"/>
+          <w:sz w:val="24"/>
+          <w:szCs w:val="24"/>
+        </w:rPr>
         <w:t>-2</w:t>
       </w:r>
     </w:p>
@@ -234,7 +258,10 @@
         <w:tab/>
       </w:r>
       <w:r>
-        <w:t>xx</w:t>
+        <w:tab/>
+      </w:r>
+      <w:r>
+        <w:t>51</w:t>
       </w:r>
       <w:r>
         <w:t xml:space="preserve"> </w:t>
@@ -268,7 +295,23 @@
           <w:sz w:val="24"/>
           <w:szCs w:val="24"/>
         </w:rPr>
-        <w:t xml:space="preserve"> /2</w:t>
+        <w:t xml:space="preserve"> </w:t>
+      </w:r>
+      <w:r>
+        <w:rPr>
+          <w:rFonts w:ascii="Arial" w:hAnsi="Arial" w:cs="Arial"/>
+          <w:sz w:val="24"/>
+          <w:szCs w:val="24"/>
+        </w:rPr>
+        <w:t>9</w:t>
+      </w:r>
+      <w:r>
+        <w:rPr>
+          <w:rFonts w:ascii="Arial" w:hAnsi="Arial" w:cs="Arial"/>
+          <w:sz w:val="24"/>
+          <w:szCs w:val="24"/>
+        </w:rPr>
+        <w:t>/2</w:t>
       </w:r>
       <w:r>
         <w:rPr>
@@ -480,7 +523,31 @@
           <w:sz w:val="24"/>
           <w:szCs w:val="24"/>
         </w:rPr>
-        <w:t xml:space="preserve"> /</w:t>
+        <w:t xml:space="preserve"> </w:t>
+      </w:r>
+      <w:r>
+        <w:rPr>
+          <w:rFonts w:ascii="Arial" w:hAnsi="Arial" w:cs="Arial"/>
+          <w:sz w:val="24"/>
+          <w:szCs w:val="24"/>
+        </w:rPr>
+        <w:t>2</w:t>
+      </w:r>
+      <w:r>
+        <w:rPr>
+          <w:rFonts w:ascii="Arial" w:hAnsi="Arial" w:cs="Arial"/>
+          <w:sz w:val="24"/>
+          <w:szCs w:val="24"/>
+        </w:rPr>
+        <w:t>7</w:t>
+      </w:r>
+      <w:r>
+        <w:rPr>
+          <w:rFonts w:ascii="Arial" w:hAnsi="Arial" w:cs="Arial"/>
+          <w:sz w:val="24"/>
+          <w:szCs w:val="24"/>
+        </w:rPr>
+        <w:t>/</w:t>
       </w:r>
       <w:r>
         <w:rPr>
@@ -571,6 +638,14 @@
               </w:rPr>
               <w:t>Programm crasht, wenn es sich um eine ungerade Anzahl an Elementen handelt (Zugriff auf SecondContainer[RightIndex] in Merge()</w:t>
             </w:r>
+            <w:r>
+              <w:rPr>
+                <w:rFonts w:ascii="Arial" w:hAnsi="Arial" w:cs="Arial"/>
+                <w:sz w:val="24"/>
+                <w:szCs w:val="24"/>
+              </w:rPr>
+              <w:t>)</w:t>
+            </w:r>
           </w:p>
           <w:p>
             <w:pPr>
@@ -678,6 +753,48 @@
                 <w:sz w:val="24"/>
                 <w:szCs w:val="24"/>
               </w:rPr>
+              <w:t>-</w:t>
+            </w:r>
+            <w:r>
+              <w:rPr>
+                <w:rFonts w:ascii="Arial" w:hAnsi="Arial" w:cs="Arial"/>
+                <w:b/>
+                <w:bCs/>
+                <w:sz w:val="24"/>
+                <w:szCs w:val="24"/>
+              </w:rPr>
+              <w:t>2</w:t>
+            </w:r>
+          </w:p>
+          <w:p>
+            <w:pPr>
+              <w:rPr>
+                <w:rFonts w:ascii="Arial" w:hAnsi="Arial" w:cs="Arial"/>
+                <w:b/>
+                <w:bCs/>
+                <w:sz w:val="24"/>
+                <w:szCs w:val="24"/>
+              </w:rPr>
+            </w:pPr>
+          </w:p>
+          <w:p>
+            <w:pPr>
+              <w:rPr>
+                <w:rFonts w:ascii="Arial" w:hAnsi="Arial" w:cs="Arial"/>
+                <w:b/>
+                <w:bCs/>
+                <w:sz w:val="24"/>
+                <w:szCs w:val="24"/>
+              </w:rPr>
+            </w:pPr>
+            <w:r>
+              <w:rPr>
+                <w:rFonts w:ascii="Arial" w:hAnsi="Arial" w:cs="Arial"/>
+                <w:b/>
+                <w:bCs/>
+                <w:sz w:val="24"/>
+                <w:szCs w:val="24"/>
+              </w:rPr>
               <w:t>-3</w:t>
             </w:r>
           </w:p>
@@ -702,38 +819,6 @@
                 <w:szCs w:val="24"/>
               </w:rPr>
             </w:pPr>
-            <w:r>
-              <w:rPr>
-                <w:rFonts w:ascii="Arial" w:hAnsi="Arial" w:cs="Arial"/>
-                <w:b/>
-                <w:bCs/>
-                <w:sz w:val="24"/>
-                <w:szCs w:val="24"/>
-              </w:rPr>
-              <w:t>-3</w:t>
-            </w:r>
-          </w:p>
-          <w:p>
-            <w:pPr>
-              <w:rPr>
-                <w:rFonts w:ascii="Arial" w:hAnsi="Arial" w:cs="Arial"/>
-                <w:b/>
-                <w:bCs/>
-                <w:sz w:val="24"/>
-                <w:szCs w:val="24"/>
-              </w:rPr>
-            </w:pPr>
-          </w:p>
-          <w:p>
-            <w:pPr>
-              <w:rPr>
-                <w:rFonts w:ascii="Arial" w:hAnsi="Arial" w:cs="Arial"/>
-                <w:b/>
-                <w:bCs/>
-                <w:sz w:val="24"/>
-                <w:szCs w:val="24"/>
-              </w:rPr>
-            </w:pPr>
           </w:p>
           <w:p>
             <w:pPr>
@@ -755,6 +840,17 @@
               </w:rPr>
               <w:t>-10</w:t>
             </w:r>
+          </w:p>
+          <w:p>
+            <w:pPr>
+              <w:rPr>
+                <w:rFonts w:ascii="Arial" w:hAnsi="Arial" w:cs="Arial"/>
+                <w:b/>
+                <w:bCs/>
+                <w:sz w:val="24"/>
+                <w:szCs w:val="24"/>
+              </w:rPr>
+            </w:pPr>
           </w:p>
           <w:p>
             <w:pPr>
@@ -844,7 +940,23 @@
           <w:sz w:val="24"/>
           <w:szCs w:val="24"/>
         </w:rPr>
-        <w:t xml:space="preserve"> /</w:t>
+        <w:t xml:space="preserve"> </w:t>
+      </w:r>
+      <w:r>
+        <w:rPr>
+          <w:rFonts w:ascii="Arial" w:hAnsi="Arial" w:cs="Arial"/>
+          <w:sz w:val="24"/>
+          <w:szCs w:val="24"/>
+        </w:rPr>
+        <w:t>15</w:t>
+      </w:r>
+      <w:r>
+        <w:rPr>
+          <w:rFonts w:ascii="Arial" w:hAnsi="Arial" w:cs="Arial"/>
+          <w:sz w:val="24"/>
+          <w:szCs w:val="24"/>
+        </w:rPr>
+        <w:t>/</w:t>
       </w:r>
       <w:r>
         <w:rPr>
@@ -1318,7 +1430,7 @@
       <w:rPr>
         <w:noProof/>
       </w:rPr>
-      <w:t>03.12.2022</w:t>
+      <w:t>04.12.2022</w:t>
     </w:r>
     <w:r>
       <w:fldChar w:fldCharType="end"/>

</xml_diff>